<commit_message>
More detailed answer #3
</commit_message>
<xml_diff>
--- a/homework2/Homework2_DataMining_ENG.docx
+++ b/homework2/Homework2_DataMining_ENG.docx
@@ -1139,12 +1139,24 @@
           <w:ilvl w:val="0"/>
           <w:numId w:val="5"/>
         </w:numPr>
+        <w:jc w:val="left"/>
       </w:pPr>
       <w:r>
         <w:t>Confusion matrices for five different configurations</w:t>
       </w:r>
       <w:r>
         <w:t xml:space="preserve"> (with Decision Tree)</w:t>
+      </w:r>
+      <w:r>
+        <w:t xml:space="preserve">: </w:t>
+      </w:r>
+      <w:r>
+        <w:br/>
+        <w:t>Decreasing the value of the max depth will stop the splitting process of the tree at a certain depth. If we set this too low, we lose accuracy.</w:t>
+      </w:r>
+      <w:r>
+        <w:br/>
+        <w:t>Decreasing the value of the minimal gain, instead, produce a higher accuracy because the tree will continue the splitting process for a longer period. This means we develop a bigger tree and gain in accuracy.</w:t>
       </w:r>
     </w:p>
     <w:p>
@@ -1228,6 +1240,7 @@
         <w:rPr>
           <w:noProof/>
         </w:rPr>
+        <w:lastRenderedPageBreak/>
         <w:drawing>
           <wp:inline distT="0" distB="0" distL="0" distR="0" wp14:anchorId="4A9ECD59" wp14:editId="4AED9D55">
             <wp:extent cx="6165215" cy="1117600"/>
@@ -1293,7 +1306,6 @@
         <w:rPr>
           <w:noProof/>
         </w:rPr>
-        <w:lastRenderedPageBreak/>
         <w:drawing>
           <wp:inline distT="0" distB="0" distL="0" distR="0" wp14:anchorId="6FFB7154" wp14:editId="3D31CC1C">
             <wp:extent cx="6165215" cy="1141730"/>
@@ -1509,6 +1521,7 @@
         <w:br/>
       </w:r>
       <w:r>
+        <w:lastRenderedPageBreak/>
         <w:br/>
       </w:r>
       <w:r>
@@ -1569,7 +1582,6 @@
         <w:jc w:val="left"/>
       </w:pPr>
       <w:r>
-        <w:lastRenderedPageBreak/>
         <w:br/>
       </w:r>
       <w:r>
@@ -1826,6 +1838,20 @@
     <w:p>
       <w:pPr>
         <w:pStyle w:val="Paragrafoelenco"/>
+        <w:keepNext/>
+        <w:ind w:left="0" w:firstLine="360"/>
+      </w:pPr>
+    </w:p>
+    <w:p>
+      <w:pPr>
+        <w:pStyle w:val="Paragrafoelenco"/>
+        <w:keepNext/>
+        <w:ind w:left="0" w:firstLine="360"/>
+      </w:pPr>
+    </w:p>
+    <w:p>
+      <w:pPr>
+        <w:pStyle w:val="Paragrafoelenco"/>
         <w:numPr>
           <w:ilvl w:val="1"/>
           <w:numId w:val="5"/>
@@ -1927,13 +1953,24 @@
     <w:p>
       <w:pPr>
         <w:pStyle w:val="Paragrafoelenco"/>
+        <w:ind w:firstLine="0"/>
+      </w:pPr>
+    </w:p>
+    <w:p>
+      <w:pPr>
+        <w:pStyle w:val="Paragrafoelenco"/>
+        <w:ind w:firstLine="0"/>
+      </w:pPr>
+    </w:p>
+    <w:p>
+      <w:pPr>
+        <w:pStyle w:val="Paragrafoelenco"/>
         <w:numPr>
           <w:ilvl w:val="0"/>
           <w:numId w:val="5"/>
         </w:numPr>
       </w:pPr>
       <w:r>
-        <w:lastRenderedPageBreak/>
         <w:t>The correlation matrix is the following:</w:t>
       </w:r>
     </w:p>

</xml_diff>